<commit_message>
Refactoring, bug fix with the potential matches sproc
</commit_message>
<xml_diff>
--- a/ToDo.docx
+++ b/ToDo.docx
@@ -35,8 +35,13 @@
         </w:numPr>
       </w:pPr>
       <w:r>
-        <w:t>Templates n’at</w:t>
-      </w:r>
+        <w:t xml:space="preserve">Templates </w:t>
+      </w:r>
+      <w:proofErr w:type="spellStart"/>
+      <w:r>
+        <w:t>n’at</w:t>
+      </w:r>
+      <w:proofErr w:type="spellEnd"/>
     </w:p>
     <w:p>
       <w:pPr>
@@ -54,6 +59,26 @@
       <w:pPr>
         <w:pStyle w:val="ListParagraph"/>
         <w:numPr>
+          <w:ilvl w:val="1"/>
+          <w:numId w:val="1"/>
+        </w:numPr>
+      </w:pPr>
+      <w:r>
+        <w:t xml:space="preserve">Use </w:t>
+      </w:r>
+      <w:proofErr w:type="spellStart"/>
+      <w:r>
+        <w:t>SignalR</w:t>
+      </w:r>
+      <w:proofErr w:type="spellEnd"/>
+      <w:r>
+        <w:t xml:space="preserve"> to send messages</w:t>
+      </w:r>
+    </w:p>
+    <w:p>
+      <w:pPr>
+        <w:pStyle w:val="ListParagraph"/>
+        <w:numPr>
           <w:ilvl w:val="0"/>
           <w:numId w:val="1"/>
         </w:numPr>
@@ -71,7 +96,15 @@
         </w:numPr>
       </w:pPr>
       <w:r>
-        <w:t>Potential Matches sproc bug</w:t>
+        <w:t xml:space="preserve">That bug with the repo </w:t>
+      </w:r>
+      <w:proofErr w:type="spellStart"/>
+      <w:r>
+        <w:t>chache</w:t>
+      </w:r>
+      <w:proofErr w:type="spellEnd"/>
+      <w:r>
+        <w:t xml:space="preserve"> and 2 contexts</w:t>
       </w:r>
     </w:p>
     <w:p>
@@ -83,19 +116,15 @@
         </w:numPr>
       </w:pPr>
       <w:r>
-        <w:t>Dogs is not matching up</w:t>
-      </w:r>
-    </w:p>
-    <w:p>
-      <w:pPr>
-        <w:pStyle w:val="ListParagraph"/>
-        <w:numPr>
-          <w:ilvl w:val="1"/>
-          <w:numId w:val="1"/>
-        </w:numPr>
-      </w:pPr>
-      <w:r>
-        <w:t>That bug with the repo chache and 2 contexts</w:t>
+        <w:t xml:space="preserve">May need to </w:t>
+      </w:r>
+      <w:proofErr w:type="gramStart"/>
+      <w:r>
+        <w:t>look into</w:t>
+      </w:r>
+      <w:proofErr w:type="gramEnd"/>
+      <w:r>
+        <w:t xml:space="preserve"> the unit of work pattern</w:t>
       </w:r>
     </w:p>
     <w:p>
@@ -107,19 +136,23 @@
         </w:numPr>
       </w:pPr>
       <w:r>
-        <w:t>May need to look into the unit of work pattern</w:t>
-      </w:r>
-    </w:p>
-    <w:p>
-      <w:pPr>
-        <w:pStyle w:val="ListParagraph"/>
-        <w:numPr>
-          <w:ilvl w:val="2"/>
-          <w:numId w:val="1"/>
-        </w:numPr>
-      </w:pPr>
-      <w:r>
-        <w:t>Could take the context a step outside, i.e. create a Repository with a shared DBContext and make the repocache non-static</w:t>
+        <w:t xml:space="preserve">Could take the context a step outside, i.e. create a Repository with a shared </w:t>
+      </w:r>
+      <w:proofErr w:type="spellStart"/>
+      <w:r>
+        <w:t>DBContext</w:t>
+      </w:r>
+      <w:proofErr w:type="spellEnd"/>
+      <w:r>
+        <w:t xml:space="preserve"> and make the </w:t>
+      </w:r>
+      <w:proofErr w:type="spellStart"/>
+      <w:r>
+        <w:t>repocache</w:t>
+      </w:r>
+      <w:proofErr w:type="spellEnd"/>
+      <w:r>
+        <w:t xml:space="preserve"> non-static</w:t>
       </w:r>
     </w:p>
     <w:p>
@@ -138,285 +171,270 @@
       <w:pPr>
         <w:pStyle w:val="ListParagraph"/>
         <w:numPr>
-          <w:ilvl w:val="0"/>
-          <w:numId w:val="1"/>
-        </w:numPr>
-      </w:pPr>
-      <w:r>
-        <w:t>Refactoring</w:t>
-      </w:r>
-      <w:r>
-        <w:t xml:space="preserve"> Server</w:t>
-      </w:r>
-    </w:p>
-    <w:p>
-      <w:pPr>
-        <w:pStyle w:val="ListParagraph"/>
-        <w:numPr>
-          <w:ilvl w:val="1"/>
-          <w:numId w:val="1"/>
-        </w:numPr>
-      </w:pPr>
-      <w:r>
-        <w:t>Make an abstract service class (use the template pattern) to include validation</w:t>
-      </w:r>
-    </w:p>
-    <w:p>
-      <w:pPr>
-        <w:pStyle w:val="ListParagraph"/>
-        <w:numPr>
-          <w:ilvl w:val="2"/>
-          <w:numId w:val="1"/>
-        </w:numPr>
-      </w:pPr>
-      <w:r>
-        <w:t>So, Make validators</w:t>
-      </w:r>
-    </w:p>
-    <w:p>
-      <w:pPr>
-        <w:pStyle w:val="ListParagraph"/>
-        <w:numPr>
-          <w:ilvl w:val="1"/>
-          <w:numId w:val="1"/>
-        </w:numPr>
-      </w:pPr>
-      <w:r>
-        <w:t>Make mappers but use the IConverter interface</w:t>
-      </w:r>
-    </w:p>
-    <w:p>
-      <w:pPr>
-        <w:pStyle w:val="ListParagraph"/>
-        <w:numPr>
-          <w:ilvl w:val="0"/>
-          <w:numId w:val="1"/>
-        </w:numPr>
-      </w:pPr>
-      <w:r>
-        <w:t>Refactoring Client</w:t>
-      </w:r>
-    </w:p>
-    <w:p>
-      <w:pPr>
-        <w:pStyle w:val="ListParagraph"/>
-        <w:numPr>
-          <w:ilvl w:val="1"/>
-          <w:numId w:val="1"/>
-        </w:numPr>
-      </w:pPr>
-      <w:r>
-        <w:t>Refactor “stranded” calls into the sdk</w:t>
-      </w:r>
-    </w:p>
-    <w:p>
-      <w:pPr>
-        <w:pStyle w:val="ListParagraph"/>
-        <w:numPr>
-          <w:ilvl w:val="1"/>
-          <w:numId w:val="1"/>
-        </w:numPr>
-      </w:pPr>
-      <w:r>
-        <w:t>Make a “user stamp”</w:t>
-      </w:r>
-    </w:p>
-    <w:p>
-      <w:pPr>
-        <w:pStyle w:val="ListParagraph"/>
-        <w:numPr>
-          <w:ilvl w:val="1"/>
-          <w:numId w:val="1"/>
-        </w:numPr>
-      </w:pPr>
-      <w:r>
-        <w:t>Get rid of lab and unused pages</w:t>
-      </w:r>
-    </w:p>
-    <w:p>
-      <w:pPr>
-        <w:pStyle w:val="ListParagraph"/>
-        <w:numPr>
-          <w:ilvl w:val="1"/>
-          <w:numId w:val="1"/>
-        </w:numPr>
-      </w:pPr>
-      <w:r>
-        <w:t>Touch up some of the pages</w:t>
-      </w:r>
-    </w:p>
-    <w:p>
-      <w:pPr>
-        <w:pStyle w:val="ListParagraph"/>
-        <w:numPr>
-          <w:ilvl w:val="2"/>
-          <w:numId w:val="1"/>
-        </w:numPr>
-      </w:pPr>
-      <w:r>
-        <w:t>No matches on search message</w:t>
-      </w:r>
-    </w:p>
-    <w:p>
-      <w:pPr>
-        <w:pStyle w:val="ListParagraph"/>
-        <w:numPr>
-          <w:ilvl w:val="1"/>
-          <w:numId w:val="1"/>
-        </w:numPr>
-      </w:pPr>
-    </w:p>
-    <w:p>
-      <w:pPr>
-        <w:pStyle w:val="ListParagraph"/>
-        <w:numPr>
-          <w:ilvl w:val="0"/>
-          <w:numId w:val="1"/>
-        </w:numPr>
-      </w:pPr>
-      <w:r>
-        <w:t>Deployment</w:t>
-      </w:r>
-    </w:p>
-    <w:p>
-      <w:pPr>
-        <w:pStyle w:val="ListParagraph"/>
-        <w:numPr>
-          <w:ilvl w:val="1"/>
-          <w:numId w:val="1"/>
-        </w:numPr>
-      </w:pPr>
-      <w:r>
-        <w:t xml:space="preserve">Get a </w:t>
-      </w:r>
-      <w:r>
-        <w:t>site name</w:t>
-      </w:r>
-    </w:p>
-    <w:p>
-      <w:pPr>
-        <w:pStyle w:val="ListParagraph"/>
-        <w:numPr>
-          <w:ilvl w:val="1"/>
-          <w:numId w:val="1"/>
-        </w:numPr>
-      </w:pPr>
-      <w:r>
-        <w:t>Hook the dns up</w:t>
-      </w:r>
-    </w:p>
-    <w:p>
-      <w:pPr>
-        <w:pStyle w:val="ListParagraph"/>
-        <w:numPr>
-          <w:ilvl w:val="1"/>
-          <w:numId w:val="1"/>
-        </w:numPr>
-      </w:pPr>
-      <w:r>
-        <w:t>Deploy react app and the server</w:t>
-      </w:r>
-    </w:p>
-    <w:p>
-      <w:pPr>
-        <w:pStyle w:val="ListParagraph"/>
-        <w:numPr>
-          <w:ilvl w:val="1"/>
-          <w:numId w:val="1"/>
-        </w:numPr>
-      </w:pPr>
-      <w:r>
-        <w:t>Figure out how to use docker compose to deploy images of the container</w:t>
-      </w:r>
-      <w:r>
-        <w:t xml:space="preserve"> </w:t>
-      </w:r>
-    </w:p>
-    <w:p>
-      <w:pPr>
-        <w:pStyle w:val="ListParagraph"/>
-        <w:numPr>
-          <w:ilvl w:val="0"/>
-          <w:numId w:val="1"/>
-        </w:numPr>
-      </w:pPr>
-      <w:r>
-        <w:t>Project management</w:t>
-      </w:r>
-    </w:p>
-    <w:p>
-      <w:pPr>
-        <w:pStyle w:val="ListParagraph"/>
-        <w:numPr>
-          <w:ilvl w:val="1"/>
-          <w:numId w:val="1"/>
-        </w:numPr>
-      </w:pPr>
-      <w:r>
-        <w:t>Get someone to QA this</w:t>
-      </w:r>
-    </w:p>
-    <w:p>
-      <w:pPr>
-        <w:pStyle w:val="ListParagraph"/>
-        <w:numPr>
-          <w:ilvl w:val="1"/>
-          <w:numId w:val="1"/>
-        </w:numPr>
-      </w:pPr>
-      <w:r>
-        <w:t>Get someone to clean this UI up???</w:t>
-      </w:r>
-    </w:p>
-    <w:p>
-      <w:pPr>
-        <w:pStyle w:val="ListParagraph"/>
-        <w:numPr>
-          <w:ilvl w:val="0"/>
-          <w:numId w:val="1"/>
-        </w:numPr>
-      </w:pPr>
-      <w:r>
-        <w:t>QA/Testing</w:t>
-      </w:r>
-    </w:p>
-    <w:p>
-      <w:pPr>
-        <w:pStyle w:val="ListParagraph"/>
-        <w:numPr>
-          <w:ilvl w:val="1"/>
-          <w:numId w:val="1"/>
-        </w:numPr>
-      </w:pPr>
-      <w:r>
-        <w:t>Unit Tests</w:t>
-      </w:r>
-    </w:p>
-    <w:p>
-      <w:pPr>
-        <w:pStyle w:val="ListParagraph"/>
-        <w:numPr>
-          <w:ilvl w:val="2"/>
-          <w:numId w:val="1"/>
-        </w:numPr>
-      </w:pPr>
-      <w:r>
-        <w:t>Services</w:t>
-      </w:r>
-    </w:p>
-    <w:p>
-      <w:pPr>
-        <w:pStyle w:val="ListParagraph"/>
-        <w:numPr>
-          <w:ilvl w:val="1"/>
-          <w:numId w:val="1"/>
-        </w:numPr>
-      </w:pPr>
-      <w:r>
-        <w:t>QA Test</w:t>
+          <w:ilvl w:val="1"/>
+          <w:numId w:val="1"/>
+        </w:numPr>
+      </w:pPr>
+      <w:proofErr w:type="spellStart"/>
+      <w:r>
+        <w:t>Users.Client</w:t>
       </w:r>
       <w:bookmarkStart w:id="0" w:name="_GoBack"/>
       <w:bookmarkEnd w:id="0"/>
+      <w:r>
+        <w:t>ID</w:t>
+      </w:r>
+      <w:proofErr w:type="spellEnd"/>
+      <w:r>
+        <w:t xml:space="preserve"> not getting set</w:t>
+      </w:r>
+    </w:p>
+    <w:p>
+      <w:pPr>
+        <w:pStyle w:val="ListParagraph"/>
+        <w:numPr>
+          <w:ilvl w:val="0"/>
+          <w:numId w:val="1"/>
+        </w:numPr>
+      </w:pPr>
+      <w:r>
+        <w:t>Refactoring</w:t>
+      </w:r>
+      <w:r>
+        <w:t xml:space="preserve"> Server</w:t>
+      </w:r>
+    </w:p>
+    <w:p>
+      <w:pPr>
+        <w:pStyle w:val="ListParagraph"/>
+        <w:numPr>
+          <w:ilvl w:val="1"/>
+          <w:numId w:val="1"/>
+        </w:numPr>
+      </w:pPr>
+      <w:r>
+        <w:t>Make an abstract service class (use the template pattern) to include validation</w:t>
+      </w:r>
+    </w:p>
+    <w:p>
+      <w:pPr>
+        <w:pStyle w:val="ListParagraph"/>
+        <w:numPr>
+          <w:ilvl w:val="2"/>
+          <w:numId w:val="1"/>
+        </w:numPr>
+      </w:pPr>
+      <w:r>
+        <w:t>So, Make validators</w:t>
+      </w:r>
+    </w:p>
+    <w:p>
+      <w:pPr>
+        <w:pStyle w:val="ListParagraph"/>
+        <w:numPr>
+          <w:ilvl w:val="1"/>
+          <w:numId w:val="1"/>
+        </w:numPr>
+      </w:pPr>
+      <w:r>
+        <w:t xml:space="preserve">Make mappers but use the </w:t>
+      </w:r>
+      <w:proofErr w:type="spellStart"/>
+      <w:r>
+        <w:t>IConverter</w:t>
+      </w:r>
+      <w:proofErr w:type="spellEnd"/>
+      <w:r>
+        <w:t xml:space="preserve"> interface</w:t>
+      </w:r>
+    </w:p>
+    <w:p>
+      <w:pPr>
+        <w:pStyle w:val="ListParagraph"/>
+        <w:numPr>
+          <w:ilvl w:val="0"/>
+          <w:numId w:val="1"/>
+        </w:numPr>
+      </w:pPr>
+      <w:r>
+        <w:t>Refactoring Client</w:t>
+      </w:r>
+    </w:p>
+    <w:p>
+      <w:pPr>
+        <w:pStyle w:val="ListParagraph"/>
+        <w:numPr>
+          <w:ilvl w:val="1"/>
+          <w:numId w:val="1"/>
+        </w:numPr>
+      </w:pPr>
+      <w:r>
+        <w:t>Make a “user stamp”</w:t>
+      </w:r>
+    </w:p>
+    <w:p>
+      <w:pPr>
+        <w:pStyle w:val="ListParagraph"/>
+        <w:numPr>
+          <w:ilvl w:val="1"/>
+          <w:numId w:val="1"/>
+        </w:numPr>
+      </w:pPr>
+      <w:r>
+        <w:t>Touch up some of the pages</w:t>
+      </w:r>
+    </w:p>
+    <w:p>
+      <w:pPr>
+        <w:pStyle w:val="ListParagraph"/>
+        <w:numPr>
+          <w:ilvl w:val="2"/>
+          <w:numId w:val="1"/>
+        </w:numPr>
+      </w:pPr>
+      <w:r>
+        <w:t>No matches on search message</w:t>
+      </w:r>
+    </w:p>
+    <w:p>
+      <w:pPr>
+        <w:pStyle w:val="ListParagraph"/>
+        <w:numPr>
+          <w:ilvl w:val="1"/>
+          <w:numId w:val="1"/>
+        </w:numPr>
+      </w:pPr>
+    </w:p>
+    <w:p>
+      <w:pPr>
+        <w:pStyle w:val="ListParagraph"/>
+        <w:numPr>
+          <w:ilvl w:val="0"/>
+          <w:numId w:val="1"/>
+        </w:numPr>
+      </w:pPr>
+      <w:r>
+        <w:t>Deployment</w:t>
+      </w:r>
+    </w:p>
+    <w:p>
+      <w:pPr>
+        <w:pStyle w:val="ListParagraph"/>
+        <w:numPr>
+          <w:ilvl w:val="1"/>
+          <w:numId w:val="1"/>
+        </w:numPr>
+      </w:pPr>
+      <w:r>
+        <w:t xml:space="preserve">Hook the </w:t>
+      </w:r>
+      <w:proofErr w:type="spellStart"/>
+      <w:r>
+        <w:t>dns</w:t>
+      </w:r>
+      <w:proofErr w:type="spellEnd"/>
+      <w:r>
+        <w:t xml:space="preserve"> up</w:t>
+      </w:r>
+    </w:p>
+    <w:p>
+      <w:pPr>
+        <w:pStyle w:val="ListParagraph"/>
+        <w:numPr>
+          <w:ilvl w:val="1"/>
+          <w:numId w:val="1"/>
+        </w:numPr>
+      </w:pPr>
+      <w:r>
+        <w:t>Deploy react app and the server</w:t>
+      </w:r>
+      <w:r>
+        <w:t xml:space="preserve"> </w:t>
+      </w:r>
+    </w:p>
+    <w:p>
+      <w:pPr>
+        <w:pStyle w:val="ListParagraph"/>
+        <w:numPr>
+          <w:ilvl w:val="0"/>
+          <w:numId w:val="1"/>
+        </w:numPr>
+      </w:pPr>
+      <w:r>
+        <w:t>Project management</w:t>
+      </w:r>
+    </w:p>
+    <w:p>
+      <w:pPr>
+        <w:pStyle w:val="ListParagraph"/>
+        <w:numPr>
+          <w:ilvl w:val="1"/>
+          <w:numId w:val="1"/>
+        </w:numPr>
+      </w:pPr>
+      <w:r>
+        <w:t>Get someone to QA this</w:t>
+      </w:r>
+    </w:p>
+    <w:p>
+      <w:pPr>
+        <w:pStyle w:val="ListParagraph"/>
+        <w:numPr>
+          <w:ilvl w:val="1"/>
+          <w:numId w:val="1"/>
+        </w:numPr>
+      </w:pPr>
+      <w:r>
+        <w:t>Get someone to clean this UI up???</w:t>
+      </w:r>
+    </w:p>
+    <w:p>
+      <w:pPr>
+        <w:pStyle w:val="ListParagraph"/>
+        <w:numPr>
+          <w:ilvl w:val="0"/>
+          <w:numId w:val="1"/>
+        </w:numPr>
+      </w:pPr>
+      <w:r>
+        <w:t>QA/Testing</w:t>
+      </w:r>
+    </w:p>
+    <w:p>
+      <w:pPr>
+        <w:pStyle w:val="ListParagraph"/>
+        <w:numPr>
+          <w:ilvl w:val="1"/>
+          <w:numId w:val="1"/>
+        </w:numPr>
+      </w:pPr>
+      <w:r>
+        <w:t>Unit Tests</w:t>
+      </w:r>
+    </w:p>
+    <w:p>
+      <w:pPr>
+        <w:pStyle w:val="ListParagraph"/>
+        <w:numPr>
+          <w:ilvl w:val="2"/>
+          <w:numId w:val="1"/>
+        </w:numPr>
+      </w:pPr>
+      <w:r>
+        <w:t>Services</w:t>
+      </w:r>
+    </w:p>
+    <w:p>
+      <w:pPr>
+        <w:pStyle w:val="ListParagraph"/>
+        <w:numPr>
+          <w:ilvl w:val="1"/>
+          <w:numId w:val="1"/>
+        </w:numPr>
+      </w:pPr>
+      <w:r>
+        <w:t>QA Test</w:t>
+      </w:r>
     </w:p>
     <w:sectPr>
       <w:pgSz w:w="12240" w:h="15840"/>
@@ -672,6 +690,7 @@
     <w:lsdException w:name="HTML Sample" w:semiHidden="1" w:unhideWhenUsed="1"/>
     <w:lsdException w:name="HTML Typewriter" w:semiHidden="1" w:unhideWhenUsed="1"/>
     <w:lsdException w:name="HTML Variable" w:semiHidden="1" w:unhideWhenUsed="1"/>
+    <w:lsdException w:name="Normal Table" w:semiHidden="1" w:unhideWhenUsed="1"/>
     <w:lsdException w:name="annotation subject" w:semiHidden="1" w:unhideWhenUsed="1"/>
     <w:lsdException w:name="No List" w:semiHidden="1" w:unhideWhenUsed="1"/>
     <w:lsdException w:name="Outline List 1" w:semiHidden="1" w:unhideWhenUsed="1"/>
@@ -718,8 +737,10 @@
     <w:lsdException w:name="Table Subtle 2" w:semiHidden="1" w:unhideWhenUsed="1"/>
     <w:lsdException w:name="Table Web 1" w:semiHidden="1" w:unhideWhenUsed="1"/>
     <w:lsdException w:name="Table Web 2" w:semiHidden="1" w:unhideWhenUsed="1"/>
+    <w:lsdException w:name="Table Web 3" w:semiHidden="1" w:unhideWhenUsed="1"/>
     <w:lsdException w:name="Balloon Text" w:semiHidden="1" w:unhideWhenUsed="1"/>
     <w:lsdException w:name="Table Grid" w:uiPriority="39"/>
+    <w:lsdException w:name="Table Theme" w:semiHidden="1" w:unhideWhenUsed="1"/>
     <w:lsdException w:name="Placeholder Text" w:semiHidden="1"/>
     <w:lsdException w:name="No Spacing" w:uiPriority="1" w:qFormat="1"/>
     <w:lsdException w:name="Light Shading" w:uiPriority="60"/>

</xml_diff>

<commit_message>
Trying to see if this works without
</commit_message>
<xml_diff>
--- a/ToDo.docx
+++ b/ToDo.docx
@@ -35,8 +35,13 @@
         </w:numPr>
       </w:pPr>
       <w:r>
-        <w:t>Templates n’at</w:t>
-      </w:r>
+        <w:t xml:space="preserve">Templates </w:t>
+      </w:r>
+      <w:proofErr w:type="spellStart"/>
+      <w:r>
+        <w:t>n’at</w:t>
+      </w:r>
+      <w:proofErr w:type="spellEnd"/>
     </w:p>
     <w:p>
       <w:pPr>
@@ -59,7 +64,103 @@
         </w:numPr>
       </w:pPr>
       <w:r>
-        <w:t>Use SignalR to send messages</w:t>
+        <w:t>Redo the search page</w:t>
+      </w:r>
+    </w:p>
+    <w:p>
+      <w:pPr>
+        <w:pStyle w:val="ListParagraph"/>
+        <w:numPr>
+          <w:ilvl w:val="2"/>
+          <w:numId w:val="1"/>
+        </w:numPr>
+      </w:pPr>
+      <w:r>
+        <w:t>Provide multiple matching algorithms</w:t>
+      </w:r>
+    </w:p>
+    <w:p>
+      <w:pPr>
+        <w:pStyle w:val="ListParagraph"/>
+        <w:numPr>
+          <w:ilvl w:val="3"/>
+          <w:numId w:val="1"/>
+        </w:numPr>
+      </w:pPr>
+      <w:r>
+        <w:t>Mutual</w:t>
+      </w:r>
+    </w:p>
+    <w:p>
+      <w:pPr>
+        <w:pStyle w:val="ListParagraph"/>
+        <w:numPr>
+          <w:ilvl w:val="3"/>
+          <w:numId w:val="1"/>
+        </w:numPr>
+      </w:pPr>
+      <w:r>
+        <w:t>Reverse</w:t>
+      </w:r>
+    </w:p>
+    <w:p>
+      <w:pPr>
+        <w:pStyle w:val="ListParagraph"/>
+        <w:numPr>
+          <w:ilvl w:val="3"/>
+          <w:numId w:val="1"/>
+        </w:numPr>
+      </w:pPr>
+      <w:r>
+        <w:t>Filter</w:t>
+      </w:r>
+    </w:p>
+    <w:p>
+      <w:pPr>
+        <w:pStyle w:val="ListParagraph"/>
+        <w:numPr>
+          <w:ilvl w:val="3"/>
+          <w:numId w:val="1"/>
+        </w:numPr>
+      </w:pPr>
+      <w:r>
+        <w:t>From Settings-&gt; Done</w:t>
+      </w:r>
+    </w:p>
+    <w:p>
+      <w:pPr>
+        <w:pStyle w:val="ListParagraph"/>
+        <w:numPr>
+          <w:ilvl w:val="3"/>
+          <w:numId w:val="1"/>
+        </w:numPr>
+      </w:pPr>
+      <w:r>
+        <w:t>*By text search of their bio</w:t>
+      </w:r>
+    </w:p>
+    <w:p>
+      <w:pPr>
+        <w:pStyle w:val="ListParagraph"/>
+        <w:numPr>
+          <w:ilvl w:val="3"/>
+          <w:numId w:val="1"/>
+        </w:numPr>
+      </w:pPr>
+      <w:r>
+        <w:t>*By ratings</w:t>
+      </w:r>
+    </w:p>
+    <w:p>
+      <w:pPr>
+        <w:pStyle w:val="ListParagraph"/>
+        <w:numPr>
+          <w:ilvl w:val="0"/>
+          <w:numId w:val="1"/>
+        </w:numPr>
+      </w:pPr>
+      <w:r>
+        <w:t>Bugs</w:t>
       </w:r>
     </w:p>
     <w:p>
@@ -71,7 +172,15 @@
         </w:numPr>
       </w:pPr>
       <w:r>
-        <w:t>Redo the search page</w:t>
+        <w:t xml:space="preserve">That bug with the repo </w:t>
+      </w:r>
+      <w:proofErr w:type="spellStart"/>
+      <w:r>
+        <w:t>chache</w:t>
+      </w:r>
+      <w:proofErr w:type="spellEnd"/>
+      <w:r>
+        <w:t xml:space="preserve"> and 2 contexts</w:t>
       </w:r>
     </w:p>
     <w:p>
@@ -83,7 +192,43 @@
         </w:numPr>
       </w:pPr>
       <w:r>
-        <w:t>Provide multiple matching algorithms</w:t>
+        <w:t xml:space="preserve">May need to </w:t>
+      </w:r>
+      <w:proofErr w:type="gramStart"/>
+      <w:r>
+        <w:t>look into</w:t>
+      </w:r>
+      <w:proofErr w:type="gramEnd"/>
+      <w:r>
+        <w:t xml:space="preserve"> the unit of work pattern</w:t>
+      </w:r>
+    </w:p>
+    <w:p>
+      <w:pPr>
+        <w:pStyle w:val="ListParagraph"/>
+        <w:numPr>
+          <w:ilvl w:val="2"/>
+          <w:numId w:val="1"/>
+        </w:numPr>
+      </w:pPr>
+      <w:r>
+        <w:t xml:space="preserve">Could take the context a step outside, i.e. create a Repository with a shared </w:t>
+      </w:r>
+      <w:proofErr w:type="spellStart"/>
+      <w:r>
+        <w:t>DBContext</w:t>
+      </w:r>
+      <w:proofErr w:type="spellEnd"/>
+      <w:r>
+        <w:t xml:space="preserve"> and make the </w:t>
+      </w:r>
+      <w:proofErr w:type="spellStart"/>
+      <w:r>
+        <w:t>repocache</w:t>
+      </w:r>
+      <w:proofErr w:type="spellEnd"/>
+      <w:r>
+        <w:t xml:space="preserve"> non-static</w:t>
       </w:r>
     </w:p>
     <w:p>
@@ -95,67 +240,7 @@
         </w:numPr>
       </w:pPr>
       <w:r>
-        <w:t>Mutual</w:t>
-      </w:r>
-    </w:p>
-    <w:p>
-      <w:pPr>
-        <w:pStyle w:val="ListParagraph"/>
-        <w:numPr>
-          <w:ilvl w:val="3"/>
-          <w:numId w:val="1"/>
-        </w:numPr>
-      </w:pPr>
-      <w:r>
-        <w:t>Reverse</w:t>
-      </w:r>
-    </w:p>
-    <w:p>
-      <w:pPr>
-        <w:pStyle w:val="ListParagraph"/>
-        <w:numPr>
-          <w:ilvl w:val="3"/>
-          <w:numId w:val="1"/>
-        </w:numPr>
-      </w:pPr>
-      <w:r>
-        <w:t>Filter</w:t>
-      </w:r>
-    </w:p>
-    <w:p>
-      <w:pPr>
-        <w:pStyle w:val="ListParagraph"/>
-        <w:numPr>
-          <w:ilvl w:val="3"/>
-          <w:numId w:val="1"/>
-        </w:numPr>
-      </w:pPr>
-      <w:r>
-        <w:t>From Settings-&gt; Done</w:t>
-      </w:r>
-    </w:p>
-    <w:p>
-      <w:pPr>
-        <w:pStyle w:val="ListParagraph"/>
-        <w:numPr>
-          <w:ilvl w:val="3"/>
-          <w:numId w:val="1"/>
-        </w:numPr>
-      </w:pPr>
-      <w:r>
-        <w:t>*By text search of their bio</w:t>
-      </w:r>
-    </w:p>
-    <w:p>
-      <w:pPr>
-        <w:pStyle w:val="ListParagraph"/>
-        <w:numPr>
-          <w:ilvl w:val="3"/>
-          <w:numId w:val="1"/>
-        </w:numPr>
-      </w:pPr>
-      <w:r>
-        <w:t>*By ratings</w:t>
+        <w:t>Probs the best solution</w:t>
       </w:r>
     </w:p>
     <w:p>
@@ -167,7 +252,10 @@
         </w:numPr>
       </w:pPr>
       <w:r>
-        <w:t>Bugs</w:t>
+        <w:t>Refactoring</w:t>
+      </w:r>
+      <w:r>
+        <w:t xml:space="preserve"> Server</w:t>
       </w:r>
     </w:p>
     <w:p>
@@ -179,7 +267,7 @@
         </w:numPr>
       </w:pPr>
       <w:r>
-        <w:t>That bug with the repo chache and 2 contexts</w:t>
+        <w:t>Make an abstract service class (use the template pattern) to include validation</w:t>
       </w:r>
     </w:p>
     <w:p>
@@ -191,7 +279,39 @@
         </w:numPr>
       </w:pPr>
       <w:r>
-        <w:t>May need to look into the unit of work pattern</w:t>
+        <w:t>So, Make validators</w:t>
+      </w:r>
+    </w:p>
+    <w:p>
+      <w:pPr>
+        <w:pStyle w:val="ListParagraph"/>
+        <w:numPr>
+          <w:ilvl w:val="1"/>
+          <w:numId w:val="1"/>
+        </w:numPr>
+      </w:pPr>
+      <w:r>
+        <w:t xml:space="preserve">Make mappers but use the </w:t>
+      </w:r>
+      <w:proofErr w:type="spellStart"/>
+      <w:r>
+        <w:t>IConverter</w:t>
+      </w:r>
+      <w:proofErr w:type="spellEnd"/>
+      <w:r>
+        <w:t xml:space="preserve"> interface</w:t>
+      </w:r>
+    </w:p>
+    <w:p>
+      <w:pPr>
+        <w:pStyle w:val="ListParagraph"/>
+        <w:numPr>
+          <w:ilvl w:val="1"/>
+          <w:numId w:val="1"/>
+        </w:numPr>
+      </w:pPr>
+      <w:r>
+        <w:t>Split Controller out</w:t>
       </w:r>
     </w:p>
     <w:p>
@@ -203,19 +323,7 @@
         </w:numPr>
       </w:pPr>
       <w:r>
-        <w:t>Could take the context a step outside, i.e. create a Repository with a shared DBContext and make the repocache non-static</w:t>
-      </w:r>
-    </w:p>
-    <w:p>
-      <w:pPr>
-        <w:pStyle w:val="ListParagraph"/>
-        <w:numPr>
-          <w:ilvl w:val="3"/>
-          <w:numId w:val="1"/>
-        </w:numPr>
-      </w:pPr>
-      <w:r>
-        <w:t>Probs the best solution</w:t>
+        <w:t>Perhaps more by view?</w:t>
       </w:r>
     </w:p>
     <w:p>
@@ -227,10 +335,7 @@
         </w:numPr>
       </w:pPr>
       <w:r>
-        <w:t>Refactoring</w:t>
-      </w:r>
-      <w:r>
-        <w:t xml:space="preserve"> Server</w:t>
+        <w:t>Refactoring Client</w:t>
       </w:r>
     </w:p>
     <w:p>
@@ -242,7 +347,19 @@
         </w:numPr>
       </w:pPr>
       <w:r>
-        <w:t>Make an abstract service class (use the template pattern) to include validation</w:t>
+        <w:t>Make a “user stamp”</w:t>
+      </w:r>
+    </w:p>
+    <w:p>
+      <w:pPr>
+        <w:pStyle w:val="ListParagraph"/>
+        <w:numPr>
+          <w:ilvl w:val="1"/>
+          <w:numId w:val="1"/>
+        </w:numPr>
+      </w:pPr>
+      <w:r>
+        <w:t>Touch up some of the pages</w:t>
       </w:r>
     </w:p>
     <w:p>
@@ -254,7 +371,7 @@
         </w:numPr>
       </w:pPr>
       <w:r>
-        <w:t>So, Make validators</w:t>
+        <w:t>No matches on search message</w:t>
       </w:r>
     </w:p>
     <w:p>
@@ -266,7 +383,19 @@
         </w:numPr>
       </w:pPr>
       <w:r>
-        <w:t>Make mappers but use the IConverter interface</w:t>
+        <w:t>If changes to the controllers, re wire the routes</w:t>
+      </w:r>
+    </w:p>
+    <w:p>
+      <w:pPr>
+        <w:pStyle w:val="ListParagraph"/>
+        <w:numPr>
+          <w:ilvl w:val="0"/>
+          <w:numId w:val="1"/>
+        </w:numPr>
+      </w:pPr>
+      <w:r>
+        <w:t>Deployment</w:t>
       </w:r>
     </w:p>
     <w:p>
@@ -278,7 +407,70 @@
         </w:numPr>
       </w:pPr>
       <w:r>
-        <w:t>Split Controller out</w:t>
+        <w:t>Deploy react app and the server</w:t>
+      </w:r>
+      <w:r>
+        <w:t xml:space="preserve"> </w:t>
+      </w:r>
+    </w:p>
+    <w:p>
+      <w:pPr>
+        <w:pStyle w:val="ListParagraph"/>
+        <w:numPr>
+          <w:ilvl w:val="0"/>
+          <w:numId w:val="1"/>
+        </w:numPr>
+      </w:pPr>
+      <w:r>
+        <w:t>Project management</w:t>
+      </w:r>
+    </w:p>
+    <w:p>
+      <w:pPr>
+        <w:pStyle w:val="ListParagraph"/>
+        <w:numPr>
+          <w:ilvl w:val="1"/>
+          <w:numId w:val="1"/>
+        </w:numPr>
+      </w:pPr>
+      <w:r>
+        <w:t>Get someone to QA this</w:t>
+      </w:r>
+    </w:p>
+    <w:p>
+      <w:pPr>
+        <w:pStyle w:val="ListParagraph"/>
+        <w:numPr>
+          <w:ilvl w:val="1"/>
+          <w:numId w:val="1"/>
+        </w:numPr>
+      </w:pPr>
+      <w:r>
+        <w:t>Get someone to clean this UI up???</w:t>
+      </w:r>
+    </w:p>
+    <w:p>
+      <w:pPr>
+        <w:pStyle w:val="ListParagraph"/>
+        <w:numPr>
+          <w:ilvl w:val="0"/>
+          <w:numId w:val="1"/>
+        </w:numPr>
+      </w:pPr>
+      <w:r>
+        <w:t>QA/Testing</w:t>
+      </w:r>
+    </w:p>
+    <w:p>
+      <w:pPr>
+        <w:pStyle w:val="ListParagraph"/>
+        <w:numPr>
+          <w:ilvl w:val="1"/>
+          <w:numId w:val="1"/>
+        </w:numPr>
+      </w:pPr>
+      <w:r>
+        <w:t>Unit Tests</w:t>
       </w:r>
     </w:p>
     <w:p>
@@ -290,19 +482,7 @@
         </w:numPr>
       </w:pPr>
       <w:r>
-        <w:t>Perhaps more by view?</w:t>
-      </w:r>
-    </w:p>
-    <w:p>
-      <w:pPr>
-        <w:pStyle w:val="ListParagraph"/>
-        <w:numPr>
-          <w:ilvl w:val="0"/>
-          <w:numId w:val="1"/>
-        </w:numPr>
-      </w:pPr>
-      <w:r>
-        <w:t>Refactoring Client</w:t>
+        <w:t>Services</w:t>
       </w:r>
     </w:p>
     <w:p>
@@ -314,157 +494,10 @@
         </w:numPr>
       </w:pPr>
       <w:r>
-        <w:t>Make a “user stamp”</w:t>
-      </w:r>
-    </w:p>
-    <w:p>
-      <w:pPr>
-        <w:pStyle w:val="ListParagraph"/>
-        <w:numPr>
-          <w:ilvl w:val="1"/>
-          <w:numId w:val="1"/>
-        </w:numPr>
-      </w:pPr>
-      <w:r>
-        <w:t>Touch up some of the pages</w:t>
-      </w:r>
-    </w:p>
-    <w:p>
-      <w:pPr>
-        <w:pStyle w:val="ListParagraph"/>
-        <w:numPr>
-          <w:ilvl w:val="2"/>
-          <w:numId w:val="1"/>
-        </w:numPr>
-      </w:pPr>
-      <w:r>
-        <w:t>No matches on search message</w:t>
-      </w:r>
-    </w:p>
-    <w:p>
-      <w:pPr>
-        <w:pStyle w:val="ListParagraph"/>
-        <w:numPr>
-          <w:ilvl w:val="1"/>
-          <w:numId w:val="1"/>
-        </w:numPr>
-      </w:pPr>
-      <w:r>
-        <w:t>If changes to the controllers, re wire the routes</w:t>
+        <w:t>QA Test</w:t>
       </w:r>
       <w:bookmarkStart w:id="0" w:name="_GoBack"/>
       <w:bookmarkEnd w:id="0"/>
-    </w:p>
-    <w:p>
-      <w:pPr>
-        <w:pStyle w:val="ListParagraph"/>
-        <w:numPr>
-          <w:ilvl w:val="0"/>
-          <w:numId w:val="1"/>
-        </w:numPr>
-      </w:pPr>
-      <w:r>
-        <w:t>Deployment</w:t>
-      </w:r>
-    </w:p>
-    <w:p>
-      <w:pPr>
-        <w:pStyle w:val="ListParagraph"/>
-        <w:numPr>
-          <w:ilvl w:val="1"/>
-          <w:numId w:val="1"/>
-        </w:numPr>
-      </w:pPr>
-      <w:r>
-        <w:t>Deploy react app and the server</w:t>
-      </w:r>
-      <w:r>
-        <w:t xml:space="preserve"> </w:t>
-      </w:r>
-    </w:p>
-    <w:p>
-      <w:pPr>
-        <w:pStyle w:val="ListParagraph"/>
-        <w:numPr>
-          <w:ilvl w:val="0"/>
-          <w:numId w:val="1"/>
-        </w:numPr>
-      </w:pPr>
-      <w:r>
-        <w:t>Project management</w:t>
-      </w:r>
-    </w:p>
-    <w:p>
-      <w:pPr>
-        <w:pStyle w:val="ListParagraph"/>
-        <w:numPr>
-          <w:ilvl w:val="1"/>
-          <w:numId w:val="1"/>
-        </w:numPr>
-      </w:pPr>
-      <w:r>
-        <w:t>Get someone to QA this</w:t>
-      </w:r>
-    </w:p>
-    <w:p>
-      <w:pPr>
-        <w:pStyle w:val="ListParagraph"/>
-        <w:numPr>
-          <w:ilvl w:val="1"/>
-          <w:numId w:val="1"/>
-        </w:numPr>
-      </w:pPr>
-      <w:r>
-        <w:t>Get someone to clean this UI up???</w:t>
-      </w:r>
-    </w:p>
-    <w:p>
-      <w:pPr>
-        <w:pStyle w:val="ListParagraph"/>
-        <w:numPr>
-          <w:ilvl w:val="0"/>
-          <w:numId w:val="1"/>
-        </w:numPr>
-      </w:pPr>
-      <w:r>
-        <w:t>QA/Testing</w:t>
-      </w:r>
-    </w:p>
-    <w:p>
-      <w:pPr>
-        <w:pStyle w:val="ListParagraph"/>
-        <w:numPr>
-          <w:ilvl w:val="1"/>
-          <w:numId w:val="1"/>
-        </w:numPr>
-      </w:pPr>
-      <w:r>
-        <w:t>Unit Tests</w:t>
-      </w:r>
-    </w:p>
-    <w:p>
-      <w:pPr>
-        <w:pStyle w:val="ListParagraph"/>
-        <w:numPr>
-          <w:ilvl w:val="2"/>
-          <w:numId w:val="1"/>
-        </w:numPr>
-      </w:pPr>
-      <w:r>
-        <w:t>Services</w:t>
-      </w:r>
-    </w:p>
-    <w:p>
-      <w:pPr>
-        <w:pStyle w:val="ListParagraph"/>
-        <w:numPr>
-          <w:ilvl w:val="1"/>
-          <w:numId w:val="1"/>
-        </w:numPr>
-      </w:pPr>
-      <w:r>
-        <w:t>QA Test</w:t>
-      </w:r>
     </w:p>
     <w:sectPr>
       <w:pgSz w:w="12240" w:h="15840"/>

</xml_diff>